<commit_message>
added information and suggested ontologies
</commit_message>
<xml_diff>
--- a/BM minimal info.docx
+++ b/BM minimal info.docx
@@ -325,31 +325,13 @@
         <w:rPr>
           <w:lang w:val="en-US"/>
         </w:rPr>
-        <w:t>National Comprehensive Cancer Network</w:t>
-      </w:r>
-      <w:r>
-        <w:rPr>
-          <w:lang w:val="en-US"/>
-        </w:rPr>
-        <w:t xml:space="preserve"> (</w:t>
-      </w:r>
-      <w:r>
-        <w:rPr>
-          <w:lang w:val="en-US"/>
-        </w:rPr>
-        <w:t xml:space="preserve">NCCN) </w:t>
-      </w:r>
-      <w:r>
-        <w:rPr>
-          <w:lang w:val="en-US"/>
-        </w:rPr>
-        <w:t>Biomarkers Compendiu</w:t>
-      </w:r>
-      <w:r>
-        <w:rPr>
-          <w:lang w:val="en-US"/>
-        </w:rPr>
-        <w:t>m:</w:t>
+        <w:t>National Comprehensive Cancer Network (</w:t>
+      </w:r>
+      <w:r>
+        <w:rPr>
+          <w:lang w:val="en-US"/>
+        </w:rPr>
+        <w:t>NCCN) Biomarkers Compendium:</w:t>
       </w:r>
     </w:p>
     <w:p>
@@ -472,18 +454,20 @@
     <w:tbl>
       <w:tblPr>
         <w:tblStyle w:val="TableGrid"/>
-        <w:tblW w:w="9918" w:type="dxa"/>
+        <w:tblW w:w="10065" w:type="dxa"/>
+        <w:tblInd w:w="-431" w:type="dxa"/>
         <w:tblLook w:val="04A0" w:firstRow="1" w:lastRow="0" w:firstColumn="1" w:lastColumn="0" w:noHBand="0" w:noVBand="1"/>
       </w:tblPr>
       <w:tblGrid>
-        <w:gridCol w:w="1081"/>
-        <w:gridCol w:w="2458"/>
-        <w:gridCol w:w="6379"/>
+        <w:gridCol w:w="993"/>
+        <w:gridCol w:w="1418"/>
+        <w:gridCol w:w="5528"/>
+        <w:gridCol w:w="2126"/>
       </w:tblGrid>
       <w:tr>
         <w:tc>
           <w:tcPr>
-            <w:tcW w:w="1081" w:type="dxa"/>
+            <w:tcW w:w="993" w:type="dxa"/>
           </w:tcPr>
           <w:p>
             <w:pPr>
@@ -509,7 +493,7 @@
         </w:tc>
         <w:tc>
           <w:tcPr>
-            <w:tcW w:w="2458" w:type="dxa"/>
+            <w:tcW w:w="1418" w:type="dxa"/>
           </w:tcPr>
           <w:p>
             <w:pPr>
@@ -535,7 +519,7 @@
         </w:tc>
         <w:tc>
           <w:tcPr>
-            <w:tcW w:w="6379" w:type="dxa"/>
+            <w:tcW w:w="5528" w:type="dxa"/>
           </w:tcPr>
           <w:p>
             <w:pPr>
@@ -555,9 +539,16 @@
                 <w:szCs w:val="20"/>
                 <w:lang w:val="en-US"/>
               </w:rPr>
-              <w:t>E</w:t>
-            </w:r>
-            <w:r>
+              <w:t>Examples</w:t>
+            </w:r>
+          </w:p>
+        </w:tc>
+        <w:tc>
+          <w:tcPr>
+            <w:tcW w:w="2126" w:type="dxa"/>
+          </w:tcPr>
+          <w:p>
+            <w:pPr>
               <w:rPr>
                 <w:b/>
                 <w:bCs/>
@@ -565,8 +556,7 @@
                 <w:szCs w:val="20"/>
                 <w:lang w:val="en-US"/>
               </w:rPr>
-              <w:t>xample</w:t>
-            </w:r>
+            </w:pPr>
             <w:r>
               <w:rPr>
                 <w:b/>
@@ -575,7 +565,7 @@
                 <w:szCs w:val="20"/>
                 <w:lang w:val="en-US"/>
               </w:rPr>
-              <w:t>s</w:t>
+              <w:t>Suggested ontologies</w:t>
             </w:r>
           </w:p>
         </w:tc>
@@ -583,29 +573,29 @@
       <w:tr>
         <w:tc>
           <w:tcPr>
-            <w:tcW w:w="1081" w:type="dxa"/>
-          </w:tcPr>
-          <w:p>
-            <w:pPr>
-              <w:rPr>
-                <w:sz w:val="20"/>
-                <w:szCs w:val="20"/>
-                <w:lang w:val="en-US"/>
-              </w:rPr>
-            </w:pPr>
-            <w:r>
-              <w:rPr>
-                <w:sz w:val="20"/>
-                <w:szCs w:val="20"/>
-                <w:lang w:val="en-US"/>
-              </w:rPr>
-              <w:t>Name</w:t>
-            </w:r>
-          </w:p>
-        </w:tc>
-        <w:tc>
-          <w:tcPr>
-            <w:tcW w:w="2458" w:type="dxa"/>
+            <w:tcW w:w="993" w:type="dxa"/>
+          </w:tcPr>
+          <w:p>
+            <w:pPr>
+              <w:rPr>
+                <w:sz w:val="20"/>
+                <w:szCs w:val="20"/>
+                <w:lang w:val="en-US"/>
+              </w:rPr>
+            </w:pPr>
+            <w:r>
+              <w:rPr>
+                <w:sz w:val="20"/>
+                <w:szCs w:val="20"/>
+                <w:lang w:val="en-US"/>
+              </w:rPr>
+              <w:t>Label</w:t>
+            </w:r>
+          </w:p>
+        </w:tc>
+        <w:tc>
+          <w:tcPr>
+            <w:tcW w:w="1418" w:type="dxa"/>
           </w:tcPr>
           <w:p>
             <w:pPr>
@@ -627,7 +617,7 @@
         </w:tc>
         <w:tc>
           <w:tcPr>
-            <w:tcW w:w="6379" w:type="dxa"/>
+            <w:tcW w:w="5528" w:type="dxa"/>
           </w:tcPr>
           <w:p>
             <w:pPr>
@@ -653,8 +643,6 @@
               </w:rPr>
               <w:t xml:space="preserve"> </w:t>
             </w:r>
-            <w:bookmarkStart w:id="0" w:name="_GoBack"/>
-            <w:bookmarkEnd w:id="0"/>
             <w:r>
               <w:rPr>
                 <w:sz w:val="20"/>
@@ -695,15 +683,7 @@
                 <w:szCs w:val="20"/>
                 <w:lang w:val="en-US"/>
               </w:rPr>
-              <w:t xml:space="preserve">Imaging: </w:t>
-            </w:r>
-            <w:r>
-              <w:rPr>
-                <w:sz w:val="20"/>
-                <w:szCs w:val="20"/>
-                <w:lang w:val="en-US"/>
-              </w:rPr>
-              <w:t xml:space="preserve">usually </w:t>
+              <w:t xml:space="preserve">Imaging: usually </w:t>
             </w:r>
             <w:r>
               <w:rPr>
@@ -719,23 +699,32 @@
                 <w:szCs w:val="20"/>
                 <w:lang w:val="en-US"/>
               </w:rPr>
-              <w:t>imagine technique (</w:t>
-            </w:r>
-            <w:r>
-              <w:rPr>
-                <w:sz w:val="20"/>
-                <w:szCs w:val="20"/>
-                <w:lang w:val="en-US"/>
-              </w:rPr>
-              <w:t>CT,PET,OCT)</w:t>
-            </w:r>
+              <w:t>imagine technique (CT,PET,OCT)</w:t>
+            </w:r>
+          </w:p>
+        </w:tc>
+        <w:tc>
+          <w:tcPr>
+            <w:tcW w:w="2126" w:type="dxa"/>
+          </w:tcPr>
+          <w:p>
+            <w:pPr>
+              <w:rPr>
+                <w:sz w:val="20"/>
+                <w:szCs w:val="20"/>
+                <w:lang w:val="en-US"/>
+              </w:rPr>
+            </w:pPr>
           </w:p>
         </w:tc>
       </w:tr>
       <w:tr>
-        <w:tc>
-          <w:tcPr>
-            <w:tcW w:w="1081" w:type="dxa"/>
+        <w:trPr>
+          <w:trHeight w:val="764"/>
+        </w:trPr>
+        <w:tc>
+          <w:tcPr>
+            <w:tcW w:w="993" w:type="dxa"/>
           </w:tcPr>
           <w:p>
             <w:pPr>
@@ -757,37 +746,29 @@
         </w:tc>
         <w:tc>
           <w:tcPr>
-            <w:tcW w:w="2458" w:type="dxa"/>
-          </w:tcPr>
-          <w:p>
-            <w:pPr>
-              <w:rPr>
-                <w:sz w:val="20"/>
-                <w:szCs w:val="20"/>
-                <w:lang w:val="en-US"/>
-              </w:rPr>
-            </w:pPr>
-            <w:r>
-              <w:rPr>
-                <w:sz w:val="20"/>
-                <w:szCs w:val="20"/>
-                <w:lang w:val="en-US"/>
-              </w:rPr>
-              <w:t xml:space="preserve">Disease or condition related to </w:t>
-            </w:r>
-            <w:r>
-              <w:rPr>
-                <w:sz w:val="20"/>
-                <w:szCs w:val="20"/>
-                <w:lang w:val="en-US"/>
-              </w:rPr>
-              <w:t>the marker</w:t>
-            </w:r>
-          </w:p>
-        </w:tc>
-        <w:tc>
-          <w:tcPr>
-            <w:tcW w:w="6379" w:type="dxa"/>
+            <w:tcW w:w="1418" w:type="dxa"/>
+          </w:tcPr>
+          <w:p>
+            <w:pPr>
+              <w:rPr>
+                <w:sz w:val="20"/>
+                <w:szCs w:val="20"/>
+                <w:lang w:val="en-US"/>
+              </w:rPr>
+            </w:pPr>
+            <w:r>
+              <w:rPr>
+                <w:sz w:val="20"/>
+                <w:szCs w:val="20"/>
+                <w:lang w:val="en-US"/>
+              </w:rPr>
+              <w:t>Disease or condition related to the marker</w:t>
+            </w:r>
+          </w:p>
+        </w:tc>
+        <w:tc>
+          <w:tcPr>
+            <w:tcW w:w="5528" w:type="dxa"/>
           </w:tcPr>
           <w:p>
             <w:pPr>
@@ -805,13 +786,67 @@
               </w:rPr>
               <w:t>Breast cancer</w:t>
             </w:r>
+          </w:p>
+        </w:tc>
+        <w:tc>
+          <w:tcPr>
+            <w:tcW w:w="2126" w:type="dxa"/>
+          </w:tcPr>
+          <w:p>
+            <w:pPr>
+              <w:rPr>
+                <w:sz w:val="20"/>
+                <w:szCs w:val="20"/>
+                <w:lang w:val="en-US"/>
+              </w:rPr>
+            </w:pPr>
+            <w:hyperlink r:id="rId15" w:history="1">
+              <w:r>
+                <w:rPr>
+                  <w:rStyle w:val="Hyperlink"/>
+                  <w:sz w:val="20"/>
+                  <w:szCs w:val="20"/>
+                  <w:lang w:val="en-US"/>
+                </w:rPr>
+                <w:t>HDO</w:t>
+              </w:r>
+            </w:hyperlink>
+          </w:p>
+          <w:p>
+            <w:pPr>
+              <w:rPr>
+                <w:sz w:val="20"/>
+                <w:szCs w:val="20"/>
+                <w:lang w:val="en-US"/>
+              </w:rPr>
+            </w:pPr>
+          </w:p>
+          <w:p>
+            <w:pPr>
+              <w:rPr>
+                <w:sz w:val="20"/>
+                <w:szCs w:val="20"/>
+                <w:lang w:val="en-US"/>
+              </w:rPr>
+            </w:pPr>
+            <w:hyperlink r:id="rId16" w:history="1">
+              <w:r>
+                <w:rPr>
+                  <w:rStyle w:val="Hyperlink"/>
+                  <w:sz w:val="20"/>
+                  <w:szCs w:val="20"/>
+                  <w:lang w:val="en-US"/>
+                </w:rPr>
+                <w:t>EFO</w:t>
+              </w:r>
+            </w:hyperlink>
           </w:p>
         </w:tc>
       </w:tr>
       <w:tr>
         <w:tc>
           <w:tcPr>
-            <w:tcW w:w="1081" w:type="dxa"/>
+            <w:tcW w:w="993" w:type="dxa"/>
           </w:tcPr>
           <w:p>
             <w:pPr>
@@ -833,37 +868,29 @@
         </w:tc>
         <w:tc>
           <w:tcPr>
-            <w:tcW w:w="2458" w:type="dxa"/>
-          </w:tcPr>
-          <w:p>
-            <w:pPr>
-              <w:rPr>
-                <w:sz w:val="20"/>
-                <w:szCs w:val="20"/>
-                <w:lang w:val="en-US"/>
-              </w:rPr>
-            </w:pPr>
-            <w:r>
-              <w:rPr>
-                <w:sz w:val="20"/>
-                <w:szCs w:val="20"/>
-                <w:lang w:val="en-US"/>
-              </w:rPr>
-              <w:t xml:space="preserve">As defined by </w:t>
-            </w:r>
-            <w:r>
-              <w:rPr>
-                <w:sz w:val="20"/>
-                <w:szCs w:val="20"/>
-                <w:lang w:val="en-US"/>
-              </w:rPr>
-              <w:t>FDA-NIH</w:t>
-            </w:r>
-          </w:p>
-        </w:tc>
-        <w:tc>
-          <w:tcPr>
-            <w:tcW w:w="6379" w:type="dxa"/>
+            <w:tcW w:w="1418" w:type="dxa"/>
+          </w:tcPr>
+          <w:p>
+            <w:pPr>
+              <w:rPr>
+                <w:sz w:val="20"/>
+                <w:szCs w:val="20"/>
+                <w:lang w:val="en-US"/>
+              </w:rPr>
+            </w:pPr>
+            <w:r>
+              <w:rPr>
+                <w:sz w:val="20"/>
+                <w:szCs w:val="20"/>
+                <w:lang w:val="en-US"/>
+              </w:rPr>
+              <w:t>As defined by FDA-NIH</w:t>
+            </w:r>
+          </w:p>
+        </w:tc>
+        <w:tc>
+          <w:tcPr>
+            <w:tcW w:w="5528" w:type="dxa"/>
           </w:tcPr>
           <w:p>
             <w:pPr>
@@ -897,23 +924,7 @@
                 <w:szCs w:val="20"/>
                 <w:lang w:val="en-US"/>
               </w:rPr>
-              <w:t>–</w:t>
-            </w:r>
-            <w:r>
-              <w:rPr>
-                <w:sz w:val="20"/>
-                <w:szCs w:val="20"/>
-                <w:lang w:val="en-US"/>
-              </w:rPr>
-              <w:t xml:space="preserve"> </w:t>
-            </w:r>
-            <w:r>
-              <w:rPr>
-                <w:sz w:val="20"/>
-                <w:szCs w:val="20"/>
-                <w:lang w:val="en-US"/>
-              </w:rPr>
-              <w:t xml:space="preserve">to </w:t>
+              <w:t xml:space="preserve">– to </w:t>
             </w:r>
             <w:r>
               <w:rPr>
@@ -948,31 +959,7 @@
                 <w:szCs w:val="20"/>
                 <w:lang w:val="en-US"/>
               </w:rPr>
-              <w:t xml:space="preserve"> </w:t>
-            </w:r>
-            <w:r>
-              <w:rPr>
-                <w:sz w:val="20"/>
-                <w:szCs w:val="20"/>
-                <w:lang w:val="en-US"/>
-              </w:rPr>
-              <w:t>–</w:t>
-            </w:r>
-            <w:r>
-              <w:rPr>
-                <w:sz w:val="20"/>
-                <w:szCs w:val="20"/>
-                <w:lang w:val="en-US"/>
-              </w:rPr>
-              <w:t xml:space="preserve"> </w:t>
-            </w:r>
-            <w:r>
-              <w:rPr>
-                <w:sz w:val="20"/>
-                <w:szCs w:val="20"/>
-                <w:lang w:val="en-US"/>
-              </w:rPr>
-              <w:t xml:space="preserve">to </w:t>
+              <w:t xml:space="preserve"> – to </w:t>
             </w:r>
             <w:r>
               <w:rPr>
@@ -1169,39 +1156,7 @@
                 <w:szCs w:val="20"/>
                 <w:lang w:val="en-US"/>
               </w:rPr>
-              <w:t>–</w:t>
-            </w:r>
-            <w:r>
-              <w:rPr>
-                <w:sz w:val="20"/>
-                <w:szCs w:val="20"/>
-                <w:lang w:val="en-US"/>
-              </w:rPr>
-              <w:t xml:space="preserve"> </w:t>
-            </w:r>
-            <w:r>
-              <w:rPr>
-                <w:sz w:val="20"/>
-                <w:szCs w:val="20"/>
-                <w:lang w:val="en-US"/>
-              </w:rPr>
-              <w:t xml:space="preserve">to </w:t>
-            </w:r>
-            <w:r>
-              <w:rPr>
-                <w:sz w:val="20"/>
-                <w:szCs w:val="20"/>
-                <w:lang w:val="en-US"/>
-              </w:rPr>
-              <w:t>assess</w:t>
-            </w:r>
-            <w:r>
-              <w:rPr>
-                <w:sz w:val="20"/>
-                <w:szCs w:val="20"/>
-                <w:lang w:val="en-US"/>
-              </w:rPr>
-              <w:t xml:space="preserve"> </w:t>
+              <w:t xml:space="preserve">– to assess </w:t>
             </w:r>
             <w:r>
               <w:rPr>
@@ -1217,15 +1172,7 @@
                 <w:shd w:val="clear" w:color="auto" w:fill="FFFFFF"/>
                 <w:lang w:val="en-US"/>
               </w:rPr>
-              <w:t xml:space="preserve"> </w:t>
-            </w:r>
-            <w:r>
-              <w:rPr>
-                <w:color w:val="000000"/>
-                <w:shd w:val="clear" w:color="auto" w:fill="FFFFFF"/>
-                <w:lang w:val="en-US"/>
-              </w:rPr>
-              <w:t>treatment /</w:t>
+              <w:t xml:space="preserve"> treatment /</w:t>
             </w:r>
             <w:r>
               <w:rPr>
@@ -1252,7 +1199,15 @@
                 <w:szCs w:val="20"/>
                 <w:lang w:val="en-US"/>
               </w:rPr>
-              <w:t>su</w:t>
+              <w:t>susceptibility</w:t>
+            </w:r>
+            <w:r>
+              <w:rPr>
+                <w:sz w:val="20"/>
+                <w:szCs w:val="20"/>
+                <w:lang w:val="en-US"/>
+              </w:rPr>
+              <w:t>/</w:t>
             </w:r>
             <w:r>
               <w:rPr>
@@ -1262,15 +1217,7 @@
                 <w:szCs w:val="20"/>
                 <w:lang w:val="en-US"/>
               </w:rPr>
-              <w:t>sceptibility</w:t>
-            </w:r>
-            <w:r>
-              <w:rPr>
-                <w:sz w:val="20"/>
-                <w:szCs w:val="20"/>
-                <w:lang w:val="en-US"/>
-              </w:rPr>
-              <w:t>/</w:t>
+              <w:t>risk</w:t>
             </w:r>
             <w:r>
               <w:rPr>
@@ -1280,8 +1227,25 @@
                 <w:szCs w:val="20"/>
                 <w:lang w:val="en-US"/>
               </w:rPr>
-              <w:t>risk</w:t>
-            </w:r>
+              <w:t xml:space="preserve"> - </w:t>
+            </w:r>
+            <w:r>
+              <w:rPr>
+                <w:color w:val="000000"/>
+                <w:shd w:val="clear" w:color="auto" w:fill="FFFFFF"/>
+                <w:lang w:val="en-US"/>
+              </w:rPr>
+              <w:t>indicates the potential for developing a disease or medical condition in an individual who does not currently have clinically apparent disease or the medical condition.</w:t>
+            </w:r>
+          </w:p>
+          <w:p>
+            <w:pPr>
+              <w:rPr>
+                <w:color w:val="000000"/>
+                <w:shd w:val="clear" w:color="auto" w:fill="FFFFFF"/>
+                <w:lang w:val="en-US"/>
+              </w:rPr>
+            </w:pPr>
             <w:r>
               <w:rPr>
                 <w:b/>
@@ -1290,7 +1254,7 @@
                 <w:szCs w:val="20"/>
                 <w:lang w:val="en-US"/>
               </w:rPr>
-              <w:t xml:space="preserve"> - </w:t>
+              <w:t xml:space="preserve">safety - </w:t>
             </w:r>
             <w:r>
               <w:rPr>
@@ -1298,59 +1262,47 @@
                 <w:shd w:val="clear" w:color="auto" w:fill="FFFFFF"/>
                 <w:lang w:val="en-US"/>
               </w:rPr>
-              <w:t>indicates the potential for developing a disease or medical condition in an individual who does not currently have clinically apparent disease or the medical condition.</w:t>
-            </w:r>
-          </w:p>
-          <w:p>
-            <w:pPr>
-              <w:rPr>
-                <w:color w:val="000000"/>
-                <w:shd w:val="clear" w:color="auto" w:fill="FFFFFF"/>
-                <w:lang w:val="en-US"/>
-              </w:rPr>
-            </w:pPr>
-            <w:r>
+              <w:t>measured before or after an exposure to a medical product or an environmental agent to indicate the likelihood, presence, or extent of toxicity as an adverse effect</w:t>
+            </w:r>
+          </w:p>
+          <w:p>
+            <w:pPr>
+              <w:rPr>
+                <w:sz w:val="20"/>
+                <w:szCs w:val="20"/>
+                <w:lang w:val="en-US"/>
+              </w:rPr>
+            </w:pPr>
+            <w:r>
+              <w:rPr>
+                <w:sz w:val="20"/>
+                <w:szCs w:val="20"/>
+                <w:lang w:val="en-US"/>
+              </w:rPr>
+              <w:t>[ + surrogate endpoint – used in clinical trials]</w:t>
+            </w:r>
+          </w:p>
+        </w:tc>
+        <w:tc>
+          <w:tcPr>
+            <w:tcW w:w="2126" w:type="dxa"/>
+          </w:tcPr>
+          <w:p>
+            <w:pPr>
               <w:rPr>
                 <w:b/>
                 <w:bCs/>
                 <w:sz w:val="20"/>
                 <w:szCs w:val="20"/>
-                <w:lang w:val="en-US"/>
-              </w:rPr>
-              <w:t xml:space="preserve">safety - </w:t>
-            </w:r>
-            <w:r>
-              <w:rPr>
-                <w:color w:val="000000"/>
-                <w:shd w:val="clear" w:color="auto" w:fill="FFFFFF"/>
-                <w:lang w:val="en-US"/>
-              </w:rPr>
-              <w:t>measured before or after an exposure to a medical product or an environmental agent to indicate the likelihood, presence, or extent of toxicity as an adverse effect</w:t>
-            </w:r>
-          </w:p>
-          <w:p>
-            <w:pPr>
-              <w:rPr>
-                <w:sz w:val="20"/>
-                <w:szCs w:val="20"/>
-                <w:lang w:val="en-US"/>
-              </w:rPr>
-            </w:pPr>
-            <w:r>
-              <w:rPr>
-                <w:sz w:val="20"/>
-                <w:szCs w:val="20"/>
-                <w:lang w:val="en-US"/>
-              </w:rPr>
-              <w:t>[ + surrogate endpoint – used in clinical trials]</w:t>
-            </w:r>
+              </w:rPr>
+            </w:pPr>
           </w:p>
         </w:tc>
       </w:tr>
       <w:tr>
         <w:tc>
           <w:tcPr>
-            <w:tcW w:w="1081" w:type="dxa"/>
+            <w:tcW w:w="993" w:type="dxa"/>
           </w:tcPr>
           <w:p>
             <w:pPr>
@@ -1372,7 +1324,7 @@
         </w:tc>
         <w:tc>
           <w:tcPr>
-            <w:tcW w:w="2458" w:type="dxa"/>
+            <w:tcW w:w="1418" w:type="dxa"/>
           </w:tcPr>
           <w:p>
             <w:pPr>
@@ -1394,364 +1346,543 @@
         </w:tc>
         <w:tc>
           <w:tcPr>
-            <w:tcW w:w="6379" w:type="dxa"/>
-          </w:tcPr>
-          <w:p>
-            <w:pPr>
-              <w:rPr>
-                <w:sz w:val="20"/>
-                <w:szCs w:val="20"/>
-              </w:rPr>
-            </w:pPr>
-            <w:proofErr w:type="spellStart"/>
-            <w:r>
-              <w:rPr>
-                <w:sz w:val="20"/>
-                <w:szCs w:val="20"/>
+            <w:tcW w:w="5528" w:type="dxa"/>
+          </w:tcPr>
+          <w:p>
+            <w:pPr>
+              <w:rPr>
+                <w:sz w:val="20"/>
+                <w:szCs w:val="20"/>
+                <w:lang w:val="en-US"/>
+              </w:rPr>
+            </w:pPr>
+            <w:r>
+              <w:rPr>
+                <w:sz w:val="20"/>
+                <w:szCs w:val="20"/>
+                <w:lang w:val="en-US"/>
+              </w:rPr>
+              <w:t xml:space="preserve">From </w:t>
+            </w:r>
+            <w:hyperlink r:id="rId17" w:history="1">
+              <w:r>
+                <w:rPr>
+                  <w:rStyle w:val="Hyperlink"/>
+                  <w:sz w:val="20"/>
+                  <w:szCs w:val="20"/>
+                  <w:lang w:val="en-US"/>
+                </w:rPr>
+                <w:t>bioma</w:t>
+              </w:r>
+              <w:r>
+                <w:rPr>
+                  <w:rStyle w:val="Hyperlink"/>
+                  <w:sz w:val="20"/>
+                  <w:szCs w:val="20"/>
+                  <w:lang w:val="en-US"/>
+                </w:rPr>
+                <w:t>r</w:t>
+              </w:r>
+              <w:r>
+                <w:rPr>
+                  <w:rStyle w:val="Hyperlink"/>
+                  <w:sz w:val="20"/>
+                  <w:szCs w:val="20"/>
+                  <w:lang w:val="en-US"/>
+                </w:rPr>
+                <w:t>ker definition</w:t>
+              </w:r>
+            </w:hyperlink>
+            <w:r>
+              <w:rPr>
+                <w:sz w:val="20"/>
+                <w:szCs w:val="20"/>
+                <w:lang w:val="en-US"/>
+              </w:rPr>
+              <w:t xml:space="preserve"> of FNIH </w:t>
+            </w:r>
+            <w:r>
+              <w:rPr>
+                <w:sz w:val="20"/>
+                <w:szCs w:val="20"/>
+                <w:lang w:val="en-US"/>
+              </w:rPr>
+              <w:t xml:space="preserve">: </w:t>
+            </w:r>
+          </w:p>
+          <w:p>
+            <w:pPr>
+              <w:rPr>
+                <w:color w:val="000000"/>
+                <w:shd w:val="clear" w:color="auto" w:fill="FFFFFF"/>
+                <w:lang w:val="en-US"/>
+              </w:rPr>
+            </w:pPr>
+            <w:bookmarkStart w:id="0" w:name="_Hlk38957500"/>
+            <w:r>
+              <w:rPr>
+                <w:color w:val="000000"/>
+                <w:shd w:val="clear" w:color="auto" w:fill="FFFFFF"/>
+                <w:lang w:val="en-US"/>
+              </w:rPr>
+              <w:t>Molecular, histologic, radiographic, physiologic</w:t>
+            </w:r>
+            <w:bookmarkEnd w:id="0"/>
+          </w:p>
+          <w:p>
+            <w:pPr>
+              <w:rPr>
+                <w:sz w:val="20"/>
+                <w:szCs w:val="20"/>
+                <w:highlight w:val="yellow"/>
+                <w:lang w:val="en-US"/>
+              </w:rPr>
+            </w:pPr>
+          </w:p>
+          <w:p>
+            <w:pPr>
+              <w:rPr>
+                <w:sz w:val="20"/>
+                <w:szCs w:val="20"/>
+                <w:lang w:val="en-US"/>
+              </w:rPr>
+            </w:pPr>
+            <w:r>
+              <w:rPr>
+                <w:sz w:val="20"/>
+                <w:szCs w:val="20"/>
+                <w:lang w:val="en-US"/>
               </w:rPr>
               <w:t>Molecular</w:t>
             </w:r>
-            <w:proofErr w:type="spellEnd"/>
-            <w:r>
-              <w:rPr>
-                <w:sz w:val="20"/>
-                <w:szCs w:val="20"/>
+            <w:r>
+              <w:rPr>
+                <w:sz w:val="20"/>
+                <w:szCs w:val="20"/>
+                <w:lang w:val="en-US"/>
+              </w:rPr>
+              <w:t xml:space="preserve"> biomarker subcategories</w:t>
+            </w:r>
+            <w:r>
+              <w:rPr>
+                <w:sz w:val="20"/>
+                <w:szCs w:val="20"/>
+                <w:lang w:val="en-US"/>
               </w:rPr>
               <w:t xml:space="preserve">: </w:t>
             </w:r>
             <w:r>
               <w:rPr>
-                <w:sz w:val="20"/>
-                <w:szCs w:val="20"/>
-              </w:rPr>
-              <w:t>gene/</w:t>
-            </w:r>
-            <w:proofErr w:type="spellStart"/>
-            <w:r>
-              <w:rPr>
-                <w:sz w:val="20"/>
-                <w:szCs w:val="20"/>
-              </w:rPr>
-              <w:t>protein</w:t>
-            </w:r>
-            <w:proofErr w:type="spellEnd"/>
-            <w:r>
-              <w:rPr>
-                <w:sz w:val="20"/>
-                <w:szCs w:val="20"/>
-              </w:rPr>
-              <w:t>/</w:t>
-            </w:r>
-            <w:proofErr w:type="spellStart"/>
-            <w:r>
-              <w:rPr>
-                <w:sz w:val="20"/>
-                <w:szCs w:val="20"/>
-              </w:rPr>
-              <w:t>lipid</w:t>
-            </w:r>
-            <w:proofErr w:type="spellEnd"/>
-            <w:r>
-              <w:rPr>
-                <w:sz w:val="20"/>
-                <w:szCs w:val="20"/>
-              </w:rPr>
-              <w:t>/</w:t>
-            </w:r>
-            <w:proofErr w:type="spellStart"/>
-            <w:r>
-              <w:rPr>
-                <w:sz w:val="20"/>
-                <w:szCs w:val="20"/>
-              </w:rPr>
-              <w:t>metabo</w:t>
-            </w:r>
-            <w:r>
-              <w:rPr>
-                <w:sz w:val="20"/>
-                <w:szCs w:val="20"/>
-              </w:rPr>
-              <w:t>l</w:t>
-            </w:r>
-            <w:r>
-              <w:rPr>
-                <w:sz w:val="20"/>
-                <w:szCs w:val="20"/>
-              </w:rPr>
-              <w:t>ite</w:t>
-            </w:r>
-            <w:proofErr w:type="spellEnd"/>
-            <w:r>
-              <w:rPr>
-                <w:sz w:val="20"/>
-                <w:szCs w:val="20"/>
-              </w:rPr>
-              <w:t>/</w:t>
-            </w:r>
-            <w:proofErr w:type="spellStart"/>
-            <w:r>
-              <w:rPr>
-                <w:sz w:val="20"/>
-                <w:szCs w:val="20"/>
-              </w:rPr>
-              <w:t>ge</w:t>
-            </w:r>
-            <w:r>
-              <w:rPr>
-                <w:sz w:val="20"/>
-                <w:szCs w:val="20"/>
-              </w:rPr>
-              <w:t>nomic</w:t>
-            </w:r>
-            <w:proofErr w:type="spellEnd"/>
-            <w:r>
-              <w:rPr>
-                <w:sz w:val="20"/>
-                <w:szCs w:val="20"/>
+                <w:lang w:val="en-US"/>
+              </w:rPr>
+              <w:t>genomic/proteomic/metabolomic (</w:t>
+            </w:r>
+            <w:hyperlink r:id="rId18" w:history="1">
+              <w:r>
+                <w:rPr>
+                  <w:rStyle w:val="Hyperlink"/>
+                  <w:lang w:val="en-US"/>
+                </w:rPr>
+                <w:t>sour</w:t>
+              </w:r>
+              <w:r>
+                <w:rPr>
+                  <w:rStyle w:val="Hyperlink"/>
+                  <w:lang w:val="en-US"/>
+                </w:rPr>
+                <w:t>c</w:t>
+              </w:r>
+              <w:r>
+                <w:rPr>
+                  <w:rStyle w:val="Hyperlink"/>
+                  <w:lang w:val="en-US"/>
+                </w:rPr>
+                <w:t>e</w:t>
+              </w:r>
+            </w:hyperlink>
+            <w:r>
+              <w:rPr>
+                <w:lang w:val="en-US"/>
+              </w:rPr>
+              <w:t>)</w:t>
+            </w:r>
+          </w:p>
+          <w:p>
+            <w:pPr>
+              <w:rPr>
+                <w:sz w:val="20"/>
+                <w:szCs w:val="20"/>
+                <w:lang w:val="en-US"/>
+              </w:rPr>
+            </w:pPr>
+          </w:p>
+          <w:p>
+            <w:pPr>
+              <w:rPr>
+                <w:sz w:val="20"/>
+                <w:szCs w:val="20"/>
+                <w:lang w:val="en-US"/>
+              </w:rPr>
+            </w:pPr>
+            <w:r>
+              <w:rPr>
+                <w:sz w:val="20"/>
+                <w:szCs w:val="20"/>
+                <w:highlight w:val="yellow"/>
+                <w:lang w:val="en-US"/>
+              </w:rPr>
+              <w:t xml:space="preserve">* </w:t>
+            </w:r>
+            <w:r>
+              <w:rPr>
+                <w:sz w:val="20"/>
+                <w:szCs w:val="20"/>
+                <w:highlight w:val="yellow"/>
+                <w:lang w:val="en-US"/>
+              </w:rPr>
+              <w:t>combinatorial</w:t>
+            </w:r>
+            <w:r>
+              <w:rPr>
+                <w:sz w:val="20"/>
+                <w:szCs w:val="20"/>
+                <w:lang w:val="en-US"/>
+              </w:rPr>
+              <w:t xml:space="preserve"> – a combination of biomarkers</w:t>
+            </w:r>
+            <w:r>
+              <w:rPr>
+                <w:sz w:val="20"/>
+                <w:szCs w:val="20"/>
+                <w:lang w:val="en-US"/>
               </w:rPr>
               <w:t xml:space="preserve"> </w:t>
             </w:r>
-            <w:proofErr w:type="spellStart"/>
-            <w:r>
-              <w:rPr>
-                <w:sz w:val="20"/>
-                <w:szCs w:val="20"/>
-              </w:rPr>
-              <w:t>region</w:t>
-            </w:r>
-            <w:proofErr w:type="spellEnd"/>
-            <w:r>
-              <w:rPr>
-                <w:sz w:val="20"/>
-                <w:szCs w:val="20"/>
-              </w:rPr>
-              <w:t>*</w:t>
-            </w:r>
-          </w:p>
-          <w:p>
-            <w:pPr>
-              <w:rPr>
-                <w:sz w:val="20"/>
-                <w:szCs w:val="20"/>
-                <w:lang w:val="en-US"/>
-              </w:rPr>
-            </w:pPr>
-            <w:r>
-              <w:rPr>
-                <w:sz w:val="20"/>
-                <w:szCs w:val="20"/>
-                <w:lang w:val="en-US"/>
-              </w:rPr>
-              <w:t>Imaging</w:t>
-            </w:r>
-          </w:p>
-          <w:p>
-            <w:pPr>
-              <w:rPr>
-                <w:sz w:val="20"/>
-                <w:szCs w:val="20"/>
-                <w:lang w:val="en-US"/>
-              </w:rPr>
-            </w:pPr>
-            <w:r>
-              <w:rPr>
-                <w:sz w:val="20"/>
-                <w:szCs w:val="20"/>
-                <w:lang w:val="en-US"/>
-              </w:rPr>
-              <w:t>physiological (digital?)</w:t>
-            </w:r>
-          </w:p>
-          <w:p>
-            <w:pPr>
-              <w:rPr>
-                <w:sz w:val="20"/>
-                <w:szCs w:val="20"/>
-                <w:lang w:val="en-US"/>
-              </w:rPr>
-            </w:pPr>
-            <w:r>
-              <w:rPr>
-                <w:sz w:val="20"/>
-                <w:szCs w:val="20"/>
-                <w:lang w:val="en-US"/>
-              </w:rPr>
-              <w:t>behavioral (digital?)</w:t>
-            </w:r>
-          </w:p>
-          <w:p>
-            <w:pPr>
-              <w:rPr>
-                <w:sz w:val="20"/>
-                <w:szCs w:val="20"/>
-                <w:lang w:val="en-US"/>
-              </w:rPr>
-            </w:pPr>
-            <w:r>
-              <w:rPr>
-                <w:sz w:val="20"/>
-                <w:szCs w:val="20"/>
-                <w:lang w:val="en-US"/>
-              </w:rPr>
-              <w:t>combinatori</w:t>
-            </w:r>
-            <w:r>
-              <w:rPr>
-                <w:sz w:val="20"/>
-                <w:szCs w:val="20"/>
-                <w:lang w:val="en-US"/>
-              </w:rPr>
-              <w:t>al – a combination of biomarkers</w:t>
-            </w:r>
+          </w:p>
+        </w:tc>
+        <w:tc>
+          <w:tcPr>
+            <w:tcW w:w="2126" w:type="dxa"/>
+          </w:tcPr>
+          <w:p>
+            <w:pPr>
+              <w:rPr>
+                <w:sz w:val="20"/>
+                <w:szCs w:val="20"/>
+                <w:highlight w:val="yellow"/>
+                <w:lang w:val="en-US"/>
+              </w:rPr>
+            </w:pPr>
+            <w:bookmarkStart w:id="1" w:name="_GoBack"/>
+            <w:bookmarkEnd w:id="1"/>
           </w:p>
         </w:tc>
       </w:tr>
       <w:tr>
         <w:tc>
           <w:tcPr>
-            <w:tcW w:w="1081" w:type="dxa"/>
-          </w:tcPr>
-          <w:p>
-            <w:pPr>
-              <w:rPr>
-                <w:sz w:val="20"/>
-                <w:szCs w:val="20"/>
-                <w:lang w:val="en-US"/>
-              </w:rPr>
-            </w:pPr>
-            <w:r>
-              <w:rPr>
-                <w:sz w:val="20"/>
-                <w:szCs w:val="20"/>
-                <w:lang w:val="en-US"/>
-              </w:rPr>
-              <w:t>Source</w:t>
-            </w:r>
-          </w:p>
-        </w:tc>
-        <w:tc>
-          <w:tcPr>
-            <w:tcW w:w="2458" w:type="dxa"/>
-          </w:tcPr>
-          <w:p>
-            <w:pPr>
-              <w:rPr>
-                <w:sz w:val="20"/>
-                <w:szCs w:val="20"/>
-                <w:lang w:val="en-US"/>
-              </w:rPr>
-            </w:pPr>
-            <w:r>
-              <w:rPr>
-                <w:sz w:val="20"/>
-                <w:szCs w:val="20"/>
-                <w:lang w:val="en-US"/>
-              </w:rPr>
-              <w:t>Source of sample or</w:t>
-            </w:r>
-            <w:r>
-              <w:rPr>
-                <w:sz w:val="20"/>
-                <w:szCs w:val="20"/>
-                <w:lang w:val="en-US"/>
-              </w:rPr>
-              <w:t xml:space="preserve"> the location</w:t>
-            </w:r>
-            <w:r>
-              <w:rPr>
-                <w:sz w:val="20"/>
-                <w:szCs w:val="20"/>
-                <w:lang w:val="en-US"/>
-              </w:rPr>
-              <w:t xml:space="preserve"> in the body </w:t>
-            </w:r>
-            <w:r>
-              <w:rPr>
-                <w:sz w:val="20"/>
-                <w:szCs w:val="20"/>
-                <w:lang w:val="en-US"/>
-              </w:rPr>
-              <w:t xml:space="preserve">where </w:t>
-            </w:r>
-            <w:r>
-              <w:rPr>
-                <w:sz w:val="20"/>
-                <w:szCs w:val="20"/>
-                <w:lang w:val="en-US"/>
-              </w:rPr>
-              <w:t xml:space="preserve">the measurement is </w:t>
-            </w:r>
-            <w:r>
-              <w:rPr>
-                <w:sz w:val="20"/>
-                <w:szCs w:val="20"/>
-                <w:lang w:val="en-US"/>
-              </w:rPr>
-              <w:t>taken</w:t>
-            </w:r>
-          </w:p>
-        </w:tc>
-        <w:tc>
-          <w:tcPr>
-            <w:tcW w:w="6379" w:type="dxa"/>
-          </w:tcPr>
-          <w:p>
-            <w:pPr>
-              <w:rPr>
-                <w:sz w:val="20"/>
-                <w:szCs w:val="20"/>
-                <w:lang w:val="en-US"/>
-              </w:rPr>
-            </w:pPr>
-            <w:r>
-              <w:rPr>
-                <w:sz w:val="20"/>
-                <w:szCs w:val="20"/>
-                <w:lang w:val="en-US"/>
-              </w:rPr>
-              <w:t>Fluid: serum, whole blood, plasma, urine, CSF, saliva</w:t>
-            </w:r>
-          </w:p>
-          <w:p>
-            <w:pPr>
-              <w:rPr>
-                <w:sz w:val="20"/>
-                <w:szCs w:val="20"/>
-                <w:lang w:val="en-US"/>
-              </w:rPr>
-            </w:pPr>
-            <w:r>
-              <w:rPr>
-                <w:sz w:val="20"/>
-                <w:szCs w:val="20"/>
-                <w:lang w:val="en-US"/>
-              </w:rPr>
-              <w:t>Breath</w:t>
-            </w:r>
-          </w:p>
-          <w:p>
-            <w:pPr>
-              <w:rPr>
-                <w:sz w:val="20"/>
-                <w:szCs w:val="20"/>
-                <w:lang w:val="en-US"/>
-              </w:rPr>
-            </w:pPr>
-            <w:r>
-              <w:rPr>
-                <w:sz w:val="20"/>
-                <w:szCs w:val="20"/>
-                <w:lang w:val="en-US"/>
-              </w:rPr>
-              <w:t>Skin/tissue/organ</w:t>
-            </w:r>
+            <w:tcW w:w="993" w:type="dxa"/>
+          </w:tcPr>
+          <w:p>
+            <w:pPr>
+              <w:rPr>
+                <w:sz w:val="20"/>
+                <w:szCs w:val="20"/>
+                <w:highlight w:val="yellow"/>
+                <w:lang w:val="en-US"/>
+              </w:rPr>
+            </w:pPr>
+            <w:r>
+              <w:rPr>
+                <w:sz w:val="20"/>
+                <w:szCs w:val="20"/>
+                <w:highlight w:val="yellow"/>
+                <w:lang w:val="en-US"/>
+              </w:rPr>
+              <w:lastRenderedPageBreak/>
+              <w:t>Sou</w:t>
+            </w:r>
+            <w:r>
+              <w:rPr>
+                <w:sz w:val="20"/>
+                <w:szCs w:val="20"/>
+                <w:highlight w:val="yellow"/>
+                <w:lang w:val="en-US"/>
+              </w:rPr>
+              <w:t>rce</w:t>
+            </w:r>
+            <w:r>
+              <w:rPr>
+                <w:sz w:val="20"/>
+                <w:szCs w:val="20"/>
+                <w:highlight w:val="yellow"/>
+                <w:lang w:val="en-US"/>
+              </w:rPr>
+              <w:t>?</w:t>
+            </w:r>
+            <w:r>
+              <w:rPr>
+                <w:sz w:val="20"/>
+                <w:szCs w:val="20"/>
+                <w:highlight w:val="yellow"/>
+                <w:lang w:val="en-US"/>
+              </w:rPr>
+              <w:t xml:space="preserve"> / </w:t>
+            </w:r>
+            <w:r>
+              <w:rPr>
+                <w:sz w:val="20"/>
+                <w:szCs w:val="20"/>
+                <w:highlight w:val="yellow"/>
+                <w:lang w:val="en-US"/>
+              </w:rPr>
+              <w:t xml:space="preserve">Origin?/ </w:t>
+            </w:r>
+            <w:r>
+              <w:rPr>
+                <w:sz w:val="20"/>
+                <w:szCs w:val="20"/>
+                <w:highlight w:val="yellow"/>
+                <w:lang w:val="en-US"/>
+              </w:rPr>
+              <w:t xml:space="preserve">applied </w:t>
+            </w:r>
+            <w:r>
+              <w:rPr>
+                <w:sz w:val="20"/>
+                <w:szCs w:val="20"/>
+                <w:highlight w:val="yellow"/>
+                <w:lang w:val="en-US"/>
+              </w:rPr>
+              <w:t>on?</w:t>
+            </w:r>
+          </w:p>
+        </w:tc>
+        <w:tc>
+          <w:tcPr>
+            <w:tcW w:w="1418" w:type="dxa"/>
+          </w:tcPr>
+          <w:p>
+            <w:pPr>
+              <w:rPr>
+                <w:sz w:val="20"/>
+                <w:szCs w:val="20"/>
+                <w:lang w:val="en-US"/>
+              </w:rPr>
+            </w:pPr>
+            <w:r>
+              <w:rPr>
+                <w:sz w:val="20"/>
+                <w:szCs w:val="20"/>
+                <w:lang w:val="en-US"/>
+              </w:rPr>
+              <w:t>Source of sample or the location in the body where the measurement is taken</w:t>
+            </w:r>
+          </w:p>
+        </w:tc>
+        <w:tc>
+          <w:tcPr>
+            <w:tcW w:w="5528" w:type="dxa"/>
+          </w:tcPr>
+          <w:p>
+            <w:pPr>
+              <w:rPr>
+                <w:sz w:val="20"/>
+                <w:szCs w:val="20"/>
+                <w:u w:val="single"/>
+                <w:lang w:val="en-US"/>
+              </w:rPr>
+            </w:pPr>
+            <w:hyperlink r:id="rId19" w:history="1">
+              <w:r>
+                <w:rPr>
+                  <w:rStyle w:val="Hyperlink"/>
+                  <w:sz w:val="20"/>
+                  <w:szCs w:val="20"/>
+                  <w:lang w:val="en-US"/>
+                </w:rPr>
+                <w:t>Organism substance</w:t>
+              </w:r>
+            </w:hyperlink>
+            <w:r>
+              <w:rPr>
+                <w:sz w:val="20"/>
+                <w:szCs w:val="20"/>
+                <w:lang w:val="en-US"/>
+              </w:rPr>
+              <w:t xml:space="preserve"> :</w:t>
+            </w:r>
+            <w:r>
+              <w:rPr>
+                <w:sz w:val="20"/>
+                <w:szCs w:val="20"/>
+                <w:lang w:val="en-US"/>
+              </w:rPr>
+              <w:t xml:space="preserve"> </w:t>
+            </w:r>
+            <w:hyperlink r:id="rId20" w:history="1">
+              <w:r>
+                <w:rPr>
+                  <w:rStyle w:val="Hyperlink"/>
+                  <w:sz w:val="20"/>
+                  <w:szCs w:val="20"/>
+                  <w:lang w:val="en-US"/>
+                </w:rPr>
+                <w:t>bodily fluid</w:t>
+              </w:r>
+            </w:hyperlink>
+            <w:r>
+              <w:rPr>
+                <w:sz w:val="20"/>
+                <w:szCs w:val="20"/>
+                <w:lang w:val="en-US"/>
+              </w:rPr>
+              <w:t xml:space="preserve">, </w:t>
+            </w:r>
+            <w:hyperlink r:id="rId21" w:history="1">
+              <w:r>
+                <w:rPr>
+                  <w:rStyle w:val="Hyperlink"/>
+                  <w:sz w:val="20"/>
+                  <w:szCs w:val="20"/>
+                  <w:lang w:val="en-US"/>
+                </w:rPr>
+                <w:t>bodily gas</w:t>
+              </w:r>
+            </w:hyperlink>
+            <w:r>
+              <w:rPr>
+                <w:sz w:val="20"/>
+                <w:szCs w:val="20"/>
+                <w:lang w:val="en-US"/>
+              </w:rPr>
+              <w:t xml:space="preserve">, </w:t>
+            </w:r>
+            <w:hyperlink r:id="rId22" w:history="1">
+              <w:r>
+                <w:rPr>
+                  <w:rStyle w:val="Hyperlink"/>
+                  <w:sz w:val="20"/>
+                  <w:szCs w:val="20"/>
+                  <w:lang w:val="en-US"/>
+                </w:rPr>
+                <w:t>excreta</w:t>
+              </w:r>
+            </w:hyperlink>
+            <w:r>
+              <w:rPr>
+                <w:sz w:val="20"/>
+                <w:szCs w:val="20"/>
+                <w:lang w:val="en-US"/>
+              </w:rPr>
+              <w:t xml:space="preserve"> </w:t>
+            </w:r>
+            <w:r>
+              <w:rPr>
+                <w:sz w:val="20"/>
+                <w:szCs w:val="20"/>
+                <w:u w:val="single"/>
+                <w:lang w:val="en-US"/>
+              </w:rPr>
+              <w:t xml:space="preserve"> </w:t>
+            </w:r>
+          </w:p>
+          <w:p>
+            <w:pPr>
+              <w:rPr>
+                <w:sz w:val="20"/>
+                <w:szCs w:val="20"/>
+                <w:lang w:val="en-US"/>
+              </w:rPr>
+            </w:pPr>
+            <w:hyperlink r:id="rId23" w:history="1">
+              <w:r>
+                <w:rPr>
+                  <w:rStyle w:val="Hyperlink"/>
+                  <w:sz w:val="20"/>
+                  <w:szCs w:val="20"/>
+                  <w:lang w:val="en-US"/>
+                </w:rPr>
+                <w:t>Tissue</w:t>
+              </w:r>
+            </w:hyperlink>
+          </w:p>
+          <w:p>
+            <w:pPr>
+              <w:rPr>
+                <w:sz w:val="20"/>
+                <w:szCs w:val="20"/>
+                <w:lang w:val="en-US"/>
+              </w:rPr>
+            </w:pPr>
+            <w:hyperlink r:id="rId24" w:history="1">
+              <w:r>
+                <w:rPr>
+                  <w:rStyle w:val="Hyperlink"/>
+                  <w:sz w:val="20"/>
+                  <w:szCs w:val="20"/>
+                  <w:lang w:val="en-US"/>
+                </w:rPr>
+                <w:t>organ</w:t>
+              </w:r>
+            </w:hyperlink>
+          </w:p>
+        </w:tc>
+        <w:tc>
+          <w:tcPr>
+            <w:tcW w:w="2126" w:type="dxa"/>
+          </w:tcPr>
+          <w:p>
+            <w:pPr>
+              <w:rPr>
+                <w:rFonts w:ascii="Verdana" w:hAnsi="Verdana"/>
+                <w:color w:val="808080"/>
+                <w:shd w:val="clear" w:color="auto" w:fill="FFFFFF"/>
+              </w:rPr>
+            </w:pPr>
+            <w:r>
+              <w:rPr>
+                <w:rFonts w:ascii="Verdana" w:hAnsi="Verdana"/>
+                <w:color w:val="808080"/>
+                <w:shd w:val="clear" w:color="auto" w:fill="FFFFFF"/>
+              </w:rPr>
+              <w:t>UBERON</w:t>
+            </w:r>
+            <w:r>
+              <w:rPr>
+                <w:rFonts w:ascii="Verdana" w:hAnsi="Verdana"/>
+                <w:color w:val="808080"/>
+                <w:shd w:val="clear" w:color="auto" w:fill="FFFFFF"/>
+              </w:rPr>
+              <w:t xml:space="preserve"> </w:t>
+            </w:r>
+          </w:p>
+          <w:p>
+            <w:pPr>
+              <w:rPr>
+                <w:sz w:val="20"/>
+                <w:szCs w:val="20"/>
+                <w:lang w:val="en-US"/>
+              </w:rPr>
+            </w:pPr>
+            <w:hyperlink r:id="rId25" w:history="1">
+              <w:r>
+                <w:rPr>
+                  <w:rStyle w:val="Hyperlink"/>
+                  <w:sz w:val="20"/>
+                  <w:szCs w:val="20"/>
+                  <w:lang w:val="en-US"/>
+                </w:rPr>
+                <w:t>Material anatomical entity</w:t>
+              </w:r>
+            </w:hyperlink>
           </w:p>
         </w:tc>
       </w:tr>
       <w:tr>
         <w:tc>
           <w:tcPr>
-            <w:tcW w:w="1081" w:type="dxa"/>
+            <w:tcW w:w="993" w:type="dxa"/>
           </w:tcPr>
           <w:p>
             <w:pPr>
@@ -1769,114 +1900,272 @@
               </w:rPr>
               <w:t>Assay</w:t>
             </w:r>
-          </w:p>
-        </w:tc>
-        <w:tc>
-          <w:tcPr>
-            <w:tcW w:w="2458" w:type="dxa"/>
-          </w:tcPr>
-          <w:p>
-            <w:pPr>
-              <w:rPr>
-                <w:sz w:val="20"/>
-                <w:szCs w:val="20"/>
-                <w:lang w:val="en-US"/>
-              </w:rPr>
-            </w:pPr>
-            <w:r>
-              <w:rPr>
-                <w:sz w:val="20"/>
-                <w:szCs w:val="20"/>
-                <w:lang w:val="en-US"/>
-              </w:rPr>
-              <w:t>Experiment</w:t>
-            </w:r>
-            <w:r>
-              <w:rPr>
-                <w:sz w:val="20"/>
-                <w:szCs w:val="20"/>
-                <w:lang w:val="en-US"/>
-              </w:rPr>
-              <w:t xml:space="preserve"> and </w:t>
-            </w:r>
-            <w:r>
-              <w:rPr>
-                <w:sz w:val="20"/>
-                <w:szCs w:val="20"/>
-                <w:lang w:val="en-US"/>
-              </w:rPr>
-              <w:t>technology used for measurement (</w:t>
-            </w:r>
-            <w:r>
-              <w:rPr>
-                <w:sz w:val="20"/>
-                <w:szCs w:val="20"/>
-                <w:lang w:val="en-US"/>
-              </w:rPr>
-              <w:t>=</w:t>
-            </w:r>
-            <w:r>
-              <w:rPr>
-                <w:sz w:val="20"/>
-                <w:szCs w:val="20"/>
-                <w:lang w:val="en-US"/>
-              </w:rPr>
-              <w:t>what is</w:t>
-            </w:r>
-            <w:r>
-              <w:rPr>
-                <w:sz w:val="20"/>
-                <w:szCs w:val="20"/>
-                <w:lang w:val="en-US"/>
-              </w:rPr>
-              <w:t xml:space="preserve"> being</w:t>
-            </w:r>
-            <w:r>
-              <w:rPr>
-                <w:sz w:val="20"/>
-                <w:szCs w:val="20"/>
-                <w:lang w:val="en-US"/>
-              </w:rPr>
-              <w:t xml:space="preserve"> measu</w:t>
-            </w:r>
-            <w:r>
-              <w:rPr>
-                <w:sz w:val="20"/>
-                <w:szCs w:val="20"/>
-                <w:lang w:val="en-US"/>
-              </w:rPr>
-              <w:t>red and how)</w:t>
-            </w:r>
-          </w:p>
-        </w:tc>
-        <w:tc>
-          <w:tcPr>
-            <w:tcW w:w="6379" w:type="dxa"/>
-          </w:tcPr>
-          <w:p>
-            <w:pPr>
-              <w:rPr>
-                <w:sz w:val="20"/>
-                <w:szCs w:val="20"/>
-                <w:lang w:val="en-US"/>
-              </w:rPr>
-            </w:pPr>
-            <w:r>
-              <w:rPr>
-                <w:sz w:val="20"/>
-                <w:szCs w:val="20"/>
-                <w:lang w:val="en-US"/>
-              </w:rPr>
-              <w:t xml:space="preserve">Gene expression </w:t>
-            </w:r>
-            <w:r>
-              <w:rPr>
-                <w:sz w:val="20"/>
-                <w:szCs w:val="20"/>
-                <w:lang w:val="en-US"/>
-              </w:rPr>
-              <w:t>profiling with</w:t>
-            </w:r>
+            <w:r>
+              <w:rPr>
+                <w:sz w:val="20"/>
+                <w:szCs w:val="20"/>
+                <w:lang w:val="en-US"/>
+              </w:rPr>
+              <w:t xml:space="preserve"> (</w:t>
+            </w:r>
+            <w:hyperlink r:id="rId26" w:history="1">
+              <w:r>
+                <w:rPr>
+                  <w:rStyle w:val="Hyperlink"/>
+                  <w:sz w:val="20"/>
+                  <w:szCs w:val="20"/>
+                  <w:lang w:val="en-US"/>
+                </w:rPr>
+                <w:t>origin</w:t>
+              </w:r>
+            </w:hyperlink>
+            <w:r>
+              <w:rPr>
+                <w:sz w:val="20"/>
+                <w:szCs w:val="20"/>
+                <w:lang w:val="en-US"/>
+              </w:rPr>
+              <w:t>)</w:t>
+            </w:r>
+          </w:p>
+        </w:tc>
+        <w:tc>
+          <w:tcPr>
+            <w:tcW w:w="1418" w:type="dxa"/>
+          </w:tcPr>
+          <w:p>
+            <w:pPr>
+              <w:rPr>
+                <w:sz w:val="20"/>
+                <w:szCs w:val="20"/>
+                <w:lang w:val="en-US"/>
+              </w:rPr>
+            </w:pPr>
+            <w:r>
+              <w:rPr>
+                <w:color w:val="000000"/>
+                <w:sz w:val="20"/>
+                <w:szCs w:val="20"/>
+                <w:shd w:val="clear" w:color="auto" w:fill="FFFFFF"/>
+                <w:lang w:val="en-US"/>
+              </w:rPr>
+              <w:t>An analytic procedure for detecting or measuring the presence, amount, state or functional activity of a </w:t>
+            </w:r>
+            <w:hyperlink r:id="rId27" w:history="1">
+              <w:r>
+                <w:rPr>
+                  <w:rStyle w:val="Hyperlink"/>
+                  <w:color w:val="642A8F"/>
+                  <w:sz w:val="20"/>
+                  <w:szCs w:val="20"/>
+                  <w:shd w:val="clear" w:color="auto" w:fill="FFFFFF"/>
+                  <w:lang w:val="en-US"/>
+                </w:rPr>
+                <w:t>biomarker</w:t>
+              </w:r>
+            </w:hyperlink>
+            <w:r>
+              <w:rPr>
+                <w:color w:val="000000"/>
+                <w:sz w:val="20"/>
+                <w:szCs w:val="20"/>
+                <w:shd w:val="clear" w:color="auto" w:fill="FFFFFF"/>
+                <w:lang w:val="en-US"/>
+              </w:rPr>
+              <w:t>.</w:t>
+            </w:r>
+          </w:p>
+        </w:tc>
+        <w:tc>
+          <w:tcPr>
+            <w:tcW w:w="5528" w:type="dxa"/>
+          </w:tcPr>
+          <w:p>
+            <w:pPr>
+              <w:rPr>
+                <w:sz w:val="20"/>
+                <w:szCs w:val="20"/>
+                <w:lang w:val="en-US"/>
+              </w:rPr>
+            </w:pPr>
+            <w:r>
+              <w:rPr>
+                <w:sz w:val="20"/>
+                <w:szCs w:val="20"/>
+                <w:lang w:val="en-US"/>
+              </w:rPr>
+              <w:t>Examples from NCIT ontology:</w:t>
+            </w:r>
+          </w:p>
+          <w:p>
+            <w:pPr>
+              <w:rPr>
+                <w:sz w:val="20"/>
+                <w:szCs w:val="20"/>
+                <w:lang w:val="en-US"/>
+              </w:rPr>
+            </w:pPr>
+            <w:hyperlink r:id="rId28" w:history="1">
+              <w:r>
+                <w:rPr>
+                  <w:rStyle w:val="Hyperlink"/>
+                  <w:sz w:val="20"/>
+                  <w:szCs w:val="20"/>
+                  <w:lang w:val="en-US"/>
+                </w:rPr>
+                <w:t>Pulse Wave Velocity</w:t>
+              </w:r>
+            </w:hyperlink>
+          </w:p>
+          <w:p>
+            <w:pPr>
+              <w:rPr>
+                <w:rFonts w:cstheme="minorHAnsi"/>
+                <w:color w:val="000000"/>
+                <w:shd w:val="clear" w:color="auto" w:fill="FFFFFF"/>
+                <w:lang w:val="en-US"/>
+              </w:rPr>
+            </w:pPr>
+            <w:hyperlink r:id="rId29" w:history="1">
+              <w:r>
+                <w:rPr>
+                  <w:rStyle w:val="Hyperlink"/>
+                  <w:rFonts w:cstheme="minorHAnsi"/>
+                  <w:shd w:val="clear" w:color="auto" w:fill="FFFFFF"/>
+                  <w:lang w:val="en-US"/>
+                </w:rPr>
+                <w:t>Magnetic Resonance Imaging</w:t>
+              </w:r>
+            </w:hyperlink>
+          </w:p>
+          <w:p>
+            <w:pPr>
+              <w:rPr>
+                <w:rFonts w:cstheme="minorHAnsi"/>
+                <w:sz w:val="20"/>
+                <w:szCs w:val="20"/>
+                <w:lang w:val="en-US"/>
+              </w:rPr>
+            </w:pPr>
+            <w:hyperlink r:id="rId30" w:history="1">
+              <w:r>
+                <w:rPr>
+                  <w:rStyle w:val="Hyperlink"/>
+                  <w:rFonts w:cstheme="minorHAnsi"/>
+                  <w:sz w:val="20"/>
+                  <w:szCs w:val="20"/>
+                  <w:lang w:val="en-US"/>
+                </w:rPr>
+                <w:t>Bone Marrow Biopsy</w:t>
+              </w:r>
+            </w:hyperlink>
+          </w:p>
+          <w:p>
+            <w:pPr>
+              <w:rPr>
+                <w:sz w:val="20"/>
+                <w:szCs w:val="20"/>
+                <w:lang w:val="en-US"/>
+              </w:rPr>
+            </w:pPr>
+          </w:p>
+        </w:tc>
+        <w:tc>
+          <w:tcPr>
+            <w:tcW w:w="2126" w:type="dxa"/>
+          </w:tcPr>
+          <w:p>
+            <w:pPr>
+              <w:rPr>
+                <w:sz w:val="20"/>
+                <w:szCs w:val="20"/>
+                <w:lang w:val="en-US"/>
+              </w:rPr>
+            </w:pPr>
+          </w:p>
+          <w:p>
+            <w:pPr>
+              <w:rPr>
+                <w:sz w:val="20"/>
+                <w:szCs w:val="20"/>
+                <w:lang w:val="en-US"/>
+              </w:rPr>
+            </w:pPr>
+            <w:hyperlink r:id="rId31" w:history="1">
+              <w:r>
+                <w:rPr>
+                  <w:rStyle w:val="Hyperlink"/>
+                  <w:sz w:val="20"/>
+                  <w:szCs w:val="20"/>
+                  <w:lang w:val="en-US"/>
+                </w:rPr>
+                <w:t>NCI</w:t>
+              </w:r>
+              <w:r>
+                <w:rPr>
+                  <w:rStyle w:val="Hyperlink"/>
+                  <w:sz w:val="20"/>
+                  <w:szCs w:val="20"/>
+                  <w:lang w:val="en-US"/>
+                </w:rPr>
+                <w:t>T</w:t>
+              </w:r>
+            </w:hyperlink>
+            <w:r>
+              <w:rPr>
+                <w:sz w:val="20"/>
+                <w:szCs w:val="20"/>
+                <w:lang w:val="en-US"/>
+              </w:rPr>
+              <w:t xml:space="preserve"> (Intervention or Procedure -&gt; Diagnostic procedure, laboratory procedure)</w:t>
+            </w:r>
+          </w:p>
+          <w:p>
+            <w:pPr>
+              <w:rPr>
+                <w:sz w:val="20"/>
+                <w:szCs w:val="20"/>
+                <w:lang w:val="en-US"/>
+              </w:rPr>
+            </w:pPr>
+          </w:p>
+          <w:p>
+            <w:pPr>
+              <w:rPr>
+                <w:sz w:val="20"/>
+                <w:szCs w:val="20"/>
+                <w:lang w:val="en-US"/>
+              </w:rPr>
+            </w:pPr>
+            <w:hyperlink r:id="rId32" w:history="1">
+              <w:r>
+                <w:rPr>
+                  <w:rStyle w:val="Hyperlink"/>
+                  <w:sz w:val="20"/>
+                  <w:szCs w:val="20"/>
+                  <w:lang w:val="en-US"/>
+                </w:rPr>
+                <w:t>O</w:t>
+              </w:r>
+              <w:r>
+                <w:rPr>
+                  <w:rStyle w:val="Hyperlink"/>
+                  <w:sz w:val="20"/>
+                  <w:szCs w:val="20"/>
+                  <w:lang w:val="en-US"/>
+                </w:rPr>
+                <w:t>B</w:t>
+              </w:r>
+              <w:r>
+                <w:rPr>
+                  <w:rStyle w:val="Hyperlink"/>
+                  <w:sz w:val="20"/>
+                  <w:szCs w:val="20"/>
+                  <w:lang w:val="en-US"/>
+                </w:rPr>
+                <w:t>I</w:t>
+              </w:r>
+            </w:hyperlink>
             <w:r>
               <w:rPr>
                 <w:sz w:val="20"/>
@@ -1891,40 +2180,15 @@
                 <w:szCs w:val="20"/>
                 <w:lang w:val="en-US"/>
               </w:rPr>
-              <w:t>M</w:t>
-            </w:r>
-            <w:r>
-              <w:rPr>
-                <w:sz w:val="20"/>
-                <w:szCs w:val="20"/>
-                <w:lang w:val="en-US"/>
-              </w:rPr>
-              <w:t>icroarra</w:t>
-            </w:r>
-            <w:r>
-              <w:rPr>
-                <w:sz w:val="20"/>
-                <w:szCs w:val="20"/>
-                <w:lang w:val="en-US"/>
-              </w:rPr>
-              <w:t>y</w:t>
-            </w:r>
-          </w:p>
-          <w:p>
-            <w:pPr>
-              <w:rPr>
-                <w:sz w:val="20"/>
-                <w:szCs w:val="20"/>
-                <w:lang w:val="en-US"/>
-              </w:rPr>
-            </w:pPr>
+              <w:t>(only molecular assays, linked to many other ontologies)</w:t>
+            </w:r>
           </w:p>
         </w:tc>
       </w:tr>
       <w:tr>
         <w:tc>
           <w:tcPr>
-            <w:tcW w:w="1081" w:type="dxa"/>
+            <w:tcW w:w="993" w:type="dxa"/>
           </w:tcPr>
           <w:p>
             <w:pPr>
@@ -1946,121 +2210,64 @@
         </w:tc>
         <w:tc>
           <w:tcPr>
-            <w:tcW w:w="2458" w:type="dxa"/>
-          </w:tcPr>
-          <w:p>
-            <w:pPr>
-              <w:rPr>
-                <w:sz w:val="20"/>
-                <w:szCs w:val="20"/>
-                <w:lang w:val="en-US"/>
-              </w:rPr>
-            </w:pPr>
-            <w:r>
-              <w:rPr>
-                <w:sz w:val="20"/>
-                <w:szCs w:val="20"/>
-                <w:lang w:val="en-US"/>
-              </w:rPr>
-              <w:t xml:space="preserve">Evidence of the marker-disease association </w:t>
-            </w:r>
-            <w:r>
-              <w:rPr>
-                <w:sz w:val="20"/>
-                <w:szCs w:val="20"/>
-                <w:lang w:val="en-US"/>
-              </w:rPr>
-              <w:t>from literature</w:t>
-            </w:r>
-          </w:p>
-        </w:tc>
-        <w:tc>
-          <w:tcPr>
-            <w:tcW w:w="6379" w:type="dxa"/>
-          </w:tcPr>
-          <w:p>
-            <w:pPr>
-              <w:rPr>
-                <w:sz w:val="20"/>
-                <w:szCs w:val="20"/>
-                <w:lang w:val="en-US"/>
-              </w:rPr>
-            </w:pPr>
-            <w:r>
-              <w:rPr>
-                <w:sz w:val="20"/>
-                <w:szCs w:val="20"/>
-                <w:lang w:val="en-US"/>
-              </w:rPr>
-              <w:t>Sentence</w:t>
-            </w:r>
-            <w:r>
-              <w:rPr>
-                <w:sz w:val="20"/>
-                <w:szCs w:val="20"/>
-                <w:lang w:val="en-US"/>
-              </w:rPr>
-              <w:t>/reference</w:t>
-            </w:r>
-            <w:r>
-              <w:rPr>
-                <w:sz w:val="20"/>
-                <w:szCs w:val="20"/>
-                <w:lang w:val="en-US"/>
-              </w:rPr>
-              <w:t>/PMID</w:t>
-            </w:r>
+            <w:tcW w:w="1418" w:type="dxa"/>
+          </w:tcPr>
+          <w:p>
+            <w:pPr>
+              <w:rPr>
+                <w:sz w:val="20"/>
+                <w:szCs w:val="20"/>
+                <w:lang w:val="en-US"/>
+              </w:rPr>
+            </w:pPr>
+            <w:r>
+              <w:rPr>
+                <w:sz w:val="20"/>
+                <w:szCs w:val="20"/>
+                <w:lang w:val="en-US"/>
+              </w:rPr>
+              <w:t>Evidence of the marker-disease association from literature</w:t>
+            </w:r>
+          </w:p>
+        </w:tc>
+        <w:tc>
+          <w:tcPr>
+            <w:tcW w:w="5528" w:type="dxa"/>
+          </w:tcPr>
+          <w:p>
+            <w:pPr>
+              <w:rPr>
+                <w:sz w:val="20"/>
+                <w:szCs w:val="20"/>
+                <w:lang w:val="en-US"/>
+              </w:rPr>
+            </w:pPr>
+            <w:r>
+              <w:rPr>
+                <w:sz w:val="20"/>
+                <w:szCs w:val="20"/>
+                <w:lang w:val="en-US"/>
+              </w:rPr>
+              <w:t>Sentence/reference/PMID</w:t>
+            </w:r>
+          </w:p>
+        </w:tc>
+        <w:tc>
+          <w:tcPr>
+            <w:tcW w:w="2126" w:type="dxa"/>
+          </w:tcPr>
+          <w:p>
+            <w:pPr>
+              <w:rPr>
+                <w:sz w:val="20"/>
+                <w:szCs w:val="20"/>
+                <w:lang w:val="en-US"/>
+              </w:rPr>
+            </w:pPr>
           </w:p>
         </w:tc>
       </w:tr>
     </w:tbl>
-    <w:p>
-      <w:pPr>
-        <w:rPr>
-          <w:lang w:val="en-US"/>
-        </w:rPr>
-      </w:pPr>
-      <w:r>
-        <w:rPr>
-          <w:lang w:val="en-US"/>
-        </w:rPr>
-        <w:lastRenderedPageBreak/>
-        <w:t>(*)</w:t>
-      </w:r>
-      <w:r>
-        <w:rPr>
-          <w:lang w:val="en-US"/>
-        </w:rPr>
-        <w:t xml:space="preserve"> molecular markers – sometime </w:t>
-      </w:r>
-      <w:r>
-        <w:rPr>
-          <w:lang w:val="en-US"/>
-        </w:rPr>
-        <w:t xml:space="preserve">classified </w:t>
-      </w:r>
-      <w:r>
-        <w:rPr>
-          <w:lang w:val="en-US"/>
-        </w:rPr>
-        <w:t>on a higher level (genomic/proteomic/m</w:t>
-      </w:r>
-      <w:r>
-        <w:rPr>
-          <w:lang w:val="en-US"/>
-        </w:rPr>
-        <w:t xml:space="preserve">etabolomic), for example: </w:t>
-      </w:r>
-      <w:hyperlink r:id="rId15" w:history="1">
-        <w:r>
-          <w:rPr>
-            <w:rStyle w:val="Hyperlink"/>
-            <w:lang w:val="en-US"/>
-          </w:rPr>
-          <w:t>http://www.cancerjournal.net/article.asp?issn=0973-1482;year=2016;volume=12;issue=2;spage=486;epage=492;aulast=Santosh</w:t>
-        </w:r>
-      </w:hyperlink>
-    </w:p>
     <w:p>
       <w:pPr>
         <w:rPr>
@@ -2351,15 +2558,7 @@
                 <w:szCs w:val="20"/>
                 <w:lang w:val="en-US"/>
               </w:rPr>
-              <w:t>Cardiovascular Disease</w:t>
-            </w:r>
-            <w:r>
-              <w:rPr>
-                <w:sz w:val="20"/>
-                <w:szCs w:val="20"/>
-                <w:lang w:val="en-US"/>
-              </w:rPr>
-              <w:t xml:space="preserve"> (C</w:t>
+              <w:t>Cardiovascular Disease (C</w:t>
             </w:r>
             <w:r>
               <w:rPr>
@@ -2472,17 +2671,7 @@
                 <w:shd w:val="clear" w:color="auto" w:fill="FFFFFF"/>
                 <w:lang w:val="en-US"/>
               </w:rPr>
-              <w:t>A</w:t>
-            </w:r>
-            <w:r>
-              <w:rPr>
-                <w:color w:val="000000"/>
-                <w:sz w:val="20"/>
-                <w:szCs w:val="20"/>
-                <w:shd w:val="clear" w:color="auto" w:fill="FFFFFF"/>
-                <w:lang w:val="en-US"/>
-              </w:rPr>
-              <w:t>ortic pulse wave velocity</w:t>
+              <w:t>Aortic pulse wave velocity</w:t>
             </w:r>
             <w:r>
               <w:rPr>
@@ -2843,34 +3032,7 @@
                 <w:szCs w:val="20"/>
                 <w:shd w:val="clear" w:color="auto" w:fill="FFFFFF"/>
               </w:rPr>
-              <w:t xml:space="preserve"> carcinoma</w:t>
-            </w:r>
-            <w:r>
-              <w:rPr>
-                <w:rFonts w:cstheme="minorHAnsi"/>
-                <w:sz w:val="20"/>
-                <w:szCs w:val="20"/>
-                <w:shd w:val="clear" w:color="auto" w:fill="FFFFFF"/>
-              </w:rPr>
-              <w:t xml:space="preserve"> (</w:t>
-            </w:r>
-            <w:r>
-              <w:rPr>
-                <w:rFonts w:cstheme="minorHAnsi"/>
-                <w:sz w:val="20"/>
-                <w:szCs w:val="20"/>
-                <w:shd w:val="clear" w:color="auto" w:fill="FFFFFF"/>
-              </w:rPr>
-              <w:t>HCC</w:t>
-            </w:r>
-            <w:r>
-              <w:rPr>
-                <w:rFonts w:cstheme="minorHAnsi"/>
-                <w:sz w:val="20"/>
-                <w:szCs w:val="20"/>
-                <w:shd w:val="clear" w:color="auto" w:fill="FFFFFF"/>
-              </w:rPr>
-              <w:t>)</w:t>
+              <w:t xml:space="preserve"> carcinoma (HCC)</w:t>
             </w:r>
           </w:p>
         </w:tc>
@@ -3112,25 +3274,7 @@
                 <w:szCs w:val="20"/>
                 <w:shd w:val="clear" w:color="auto" w:fill="FFFFFF"/>
               </w:rPr>
-              <w:t>harmaco</w:t>
-            </w:r>
-            <w:r>
-              <w:rPr>
-                <w:rFonts w:cstheme="minorHAnsi"/>
-                <w:sz w:val="20"/>
-                <w:szCs w:val="20"/>
-                <w:shd w:val="clear" w:color="auto" w:fill="FFFFFF"/>
-              </w:rPr>
-              <w:t>-</w:t>
-            </w:r>
-            <w:r>
-              <w:rPr>
-                <w:rFonts w:cstheme="minorHAnsi"/>
-                <w:sz w:val="20"/>
-                <w:szCs w:val="20"/>
-                <w:shd w:val="clear" w:color="auto" w:fill="FFFFFF"/>
-              </w:rPr>
-              <w:t>dynamic</w:t>
+              <w:t>harmaco-dynamic</w:t>
             </w:r>
             <w:proofErr w:type="spellEnd"/>
             <w:r>
@@ -4179,7 +4323,7 @@
         </w:rPr>
         <w:t xml:space="preserve">Digital biomarkers </w:t>
       </w:r>
-      <w:hyperlink r:id="rId16" w:anchor="ref2" w:history="1">
+      <w:hyperlink r:id="rId33" w:anchor="ref2" w:history="1">
         <w:r>
           <w:rPr>
             <w:rStyle w:val="Hyperlink"/>
@@ -4199,6 +4343,8 @@
     </w:p>
     <w:p>
       <w:pPr>
+        <w:pStyle w:val="ListParagraph"/>
+        <w:ind w:left="0"/>
         <w:rPr>
           <w:rFonts w:eastAsia="Times New Roman" w:cstheme="minorHAnsi"/>
           <w:color w:val="333333"/>
@@ -4357,7 +4503,7 @@
         <w:rFonts w:ascii="Wingdings" w:hAnsi="Wingdings" w:hint="default"/>
       </w:rPr>
     </w:lvl>
-    <w:lvl w:ilvl="2" w:tplc="04130005" w:tentative="1">
+    <w:lvl w:ilvl="2" w:tplc="04130005">
       <w:start w:val="1"/>
       <w:numFmt w:val="bullet"/>
       <w:lvlText w:val=""/>
@@ -4689,6 +4835,7 @@
     <w:lsdException w:name="HTML Sample" w:semiHidden="1" w:unhideWhenUsed="1"/>
     <w:lsdException w:name="HTML Typewriter" w:semiHidden="1" w:unhideWhenUsed="1"/>
     <w:lsdException w:name="HTML Variable" w:semiHidden="1" w:unhideWhenUsed="1"/>
+    <w:lsdException w:name="Normal Table" w:semiHidden="1" w:unhideWhenUsed="1"/>
     <w:lsdException w:name="annotation subject" w:semiHidden="1" w:unhideWhenUsed="1"/>
     <w:lsdException w:name="No List" w:semiHidden="1" w:unhideWhenUsed="1"/>
     <w:lsdException w:name="Outline List 1" w:semiHidden="1" w:unhideWhenUsed="1"/>
@@ -4733,6 +4880,7 @@
     <w:lsdException w:name="Table Professional" w:semiHidden="1" w:unhideWhenUsed="1"/>
     <w:lsdException w:name="Table Subtle 1" w:semiHidden="1" w:unhideWhenUsed="1"/>
     <w:lsdException w:name="Table Subtle 2" w:semiHidden="1" w:unhideWhenUsed="1"/>
+    <w:lsdException w:name="Table Web 1" w:semiHidden="1" w:unhideWhenUsed="1"/>
     <w:lsdException w:name="Table Web 2" w:semiHidden="1" w:unhideWhenUsed="1"/>
     <w:lsdException w:name="Table Web 3" w:semiHidden="1" w:unhideWhenUsed="1"/>
     <w:lsdException w:name="Balloon Text" w:semiHidden="1" w:unhideWhenUsed="1"/>
@@ -4988,7 +5136,6 @@
   <w:style w:type="character" w:default="1" w:styleId="DefaultParagraphFont">
     <w:name w:val="Default Paragraph Font"/>
     <w:uiPriority w:val="1"/>
-    <w:semiHidden/>
     <w:unhideWhenUsed/>
   </w:style>
   <w:style w:type="table" w:default="1" w:styleId="TableNormal">
@@ -5143,8 +5290,8 @@
       </w:tblBorders>
     </w:tblPr>
   </w:style>
-  <w:style w:type="character" w:customStyle="1" w:styleId="title">
-    <w:name w:val="title"/>
+  <w:style w:type="character" w:customStyle="1" w:styleId="Title1">
+    <w:name w:val="Title1"/>
     <w:basedOn w:val="DefaultParagraphFont"/>
     <w:rsid w:val="00FF251C"/>
   </w:style>
@@ -5673,16 +5820,8 @@
 <file path=customXml/itemProps3.xml><?xml version="1.0" encoding="utf-8"?>
 <ds:datastoreItem xmlns:ds="http://schemas.openxmlformats.org/officeDocument/2006/customXml" ds:itemID="{D07C9469-7659-47D2-AB82-52794F8EC737}">
   <ds:schemaRefs>
-    <ds:schemaRef ds:uri="37bbf157-d5d9-4cad-8093-83104632de21"/>
-    <ds:schemaRef ds:uri="http://purl.org/dc/dcmitype/"/>
-    <ds:schemaRef ds:uri="http://purl.org/dc/terms/"/>
-    <ds:schemaRef ds:uri="http://schemas.microsoft.com/office/2006/documentManagement/types"/>
     <ds:schemaRef ds:uri="http://schemas.microsoft.com/office/2006/metadata/properties"/>
-    <ds:schemaRef ds:uri="http://www.w3.org/XML/1998/namespace"/>
-    <ds:schemaRef ds:uri="http://schemas.openxmlformats.org/package/2006/metadata/core-properties"/>
-    <ds:schemaRef ds:uri="fad7df98-dd09-4c44-80a6-fe7912f279e6"/>
     <ds:schemaRef ds:uri="http://schemas.microsoft.com/office/infopath/2007/PartnerControls"/>
-    <ds:schemaRef ds:uri="http://purl.org/dc/elements/1.1/"/>
   </ds:schemaRefs>
 </ds:datastoreItem>
 </file>
</xml_diff>